<commit_message>
Replaced Week1_Algorithms_DataStructures_HandsOn.docx with correct version
</commit_message>
<xml_diff>
--- a/Week1_Algorithms_DataStructures/Week1_Algorithms_DataStructures_HandsOn.docx
+++ b/Week1_Algorithms_DataStructures/Week1_Algorithms_DataStructures_HandsOn.docx
@@ -77,6 +77,8 @@
       <w:r>
         <w:t>:</w:t>
       </w:r>
+      <w:bookmarkStart w:id="0" w:name="_GoBack"/>
+      <w:bookmarkEnd w:id="0"/>
     </w:p>
     <w:p>
       <w:pPr>
@@ -2165,8 +2167,6 @@
       <w:pPr>
         <w:spacing w:line="240" w:lineRule="auto"/>
       </w:pPr>
-      <w:bookmarkStart w:id="0" w:name="_GoBack"/>
-      <w:bookmarkEnd w:id="0"/>
     </w:p>
     <w:p>
       <w:pPr>
@@ -15842,7 +15842,7 @@
 </file>
 
 <file path=customXml/itemProps1.xml><?xml version="1.0" encoding="utf-8"?>
-<ds:datastoreItem xmlns:ds="http://schemas.openxmlformats.org/officeDocument/2006/customXml" ds:itemID="{EFD11519-3506-423B-B93E-EC9D99957FD6}">
+<ds:datastoreItem xmlns:ds="http://schemas.openxmlformats.org/officeDocument/2006/customXml" ds:itemID="{55989D0D-D259-45E3-9FFD-B49D2BC5C30C}">
   <ds:schemaRefs>
     <ds:schemaRef ds:uri="http://schemas.openxmlformats.org/officeDocument/2006/bibliography"/>
   </ds:schemaRefs>

</xml_diff>